<commit_message>
Se sube minuta. Revisar si dejamos el punto que se refiere a Informe de solución
</commit_message>
<xml_diff>
--- a/se/Trabajo Profesional/Minutas/MinutaReunion28062012.docx
+++ b/se/Trabajo Profesional/Minutas/MinutaReunion28062012.docx
@@ -1296,6 +1296,24 @@
           <w:szCs w:val="24"/>
         </w:rPr>
         <w:t>)</w:t>
+      </w:r>
+    </w:p>
+    <w:p>
+      <w:pPr>
+        <w:ind w:right="-30" w:firstLine="720"/>
+        <w:rPr>
+          <w:rFonts w:ascii="Calibri" w:eastAsia="Calibri" w:hAnsi="Calibri" w:cs="Calibri"/>
+          <w:sz w:val="24"/>
+          <w:szCs w:val="24"/>
+        </w:rPr>
+      </w:pPr>
+      <w:r>
+        <w:rPr>
+          <w:rFonts w:ascii="Calibri" w:eastAsia="Calibri" w:hAnsi="Calibri" w:cs="Calibri"/>
+          <w:sz w:val="24"/>
+          <w:szCs w:val="24"/>
+        </w:rPr>
+        <w:t>Actualizar el informe de solución para indicar cambio de alcance</w:t>
       </w:r>
     </w:p>
     <w:p>

</xml_diff>